<commit_message>
Neural network calculates by hand
</commit_message>
<xml_diff>
--- a/Manh - Neural network calculates by hand.docx
+++ b/Manh - Neural network calculates by hand.docx
@@ -159,8 +159,6 @@
         </w:rPr>
         <w:t>Standardization (z-score normalization)</w:t>
       </w:r>
-      <w:bookmarkStart w:id="0" w:name="_GoBack"/>
-      <w:bookmarkEnd w:id="0"/>
     </w:p>
     <w:tbl>
       <w:tblPr>
@@ -306,18 +304,8 @@
                 </m:sSub>
               </m:oMath>
             </m:oMathPara>
-          </w:p>
-          <w:p>
-            <w:pPr>
-              <w:spacing w:line="259" w:lineRule="auto"/>
-              <w:jc w:val="center"/>
-              <w:rPr>
-                <w:rFonts w:ascii="Times New Roman" w:hAnsi="Times New Roman" w:cs="Times New Roman"/>
-                <w:b/>
-                <w:color w:val="FFFFFF" w:themeColor="background1"/>
-                <w:lang w:val="vi-VN"/>
-              </w:rPr>
-            </w:pPr>
+            <w:bookmarkStart w:id="0" w:name="_GoBack"/>
+            <w:bookmarkEnd w:id="0"/>
           </w:p>
         </w:tc>
         <w:tc>
@@ -375,17 +363,6 @@
                 </m:sSub>
               </m:oMath>
             </m:oMathPara>
-          </w:p>
-          <w:p>
-            <w:pPr>
-              <w:spacing w:line="259" w:lineRule="auto"/>
-              <w:jc w:val="center"/>
-              <w:rPr>
-                <w:rFonts w:ascii="Times New Roman" w:eastAsia="Calibri" w:hAnsi="Times New Roman" w:cs="Times New Roman"/>
-                <w:b/>
-                <w:color w:val="FFFFFF" w:themeColor="background1"/>
-              </w:rPr>
-            </w:pPr>
           </w:p>
         </w:tc>
       </w:tr>
@@ -3439,7 +3416,6 @@
         <w:rPr>
           <w:rFonts w:ascii="Times New Roman" w:hAnsi="Times New Roman" w:cs="Times New Roman"/>
         </w:rPr>
-        <w:lastRenderedPageBreak/>
         <w:t>Lặp</w:t>
       </w:r>
       <w:r>
@@ -3468,6 +3444,7 @@
           <w:rFonts w:ascii="Times New Roman" w:hAnsi="Times New Roman" w:cs="Times New Roman"/>
           <w:lang w:val="vi-VN"/>
         </w:rPr>
+        <w:lastRenderedPageBreak/>
         <w:t>Qua mỗi bảng ghi</w:t>
       </w:r>
     </w:p>
@@ -7214,10 +7191,10 @@
                 <w:rFonts w:ascii="Cambria Math" w:hAnsi="Cambria Math" w:cs="Times New Roman"/>
                 <w:lang w:val="vi-VN"/>
               </w:rPr>
-              <m:t xml:space="preserve">*(1- </m:t>
+              <m:t>*</m:t>
             </m:r>
-            <m:acc>
-              <m:accPr>
+            <m:d>
+              <m:dPr>
                 <m:ctrlPr>
                   <w:rPr>
                     <w:rFonts w:ascii="Cambria Math" w:hAnsi="Cambria Math" w:cs="Times New Roman"/>
@@ -7225,10 +7202,17 @@
                     <w:lang w:val="vi-VN"/>
                   </w:rPr>
                 </m:ctrlPr>
-              </m:accPr>
+              </m:dPr>
               <m:e>
-                <m:sSub>
-                  <m:sSubPr>
+                <m:r>
+                  <w:rPr>
+                    <w:rFonts w:ascii="Cambria Math" w:hAnsi="Cambria Math" w:cs="Times New Roman"/>
+                    <w:lang w:val="vi-VN"/>
+                  </w:rPr>
+                  <m:t xml:space="preserve">1- </m:t>
+                </m:r>
+                <m:acc>
+                  <m:accPr>
                     <m:ctrlPr>
                       <w:rPr>
                         <w:rFonts w:ascii="Cambria Math" w:hAnsi="Cambria Math" w:cs="Times New Roman"/>
@@ -7236,28 +7220,41 @@
                         <w:lang w:val="vi-VN"/>
                       </w:rPr>
                     </m:ctrlPr>
-                  </m:sSubPr>
+                  </m:accPr>
                   <m:e>
-                    <m:r>
-                      <w:rPr>
-                        <w:rFonts w:ascii="Cambria Math" w:hAnsi="Cambria Math" w:cs="Times New Roman"/>
-                        <w:lang w:val="vi-VN"/>
-                      </w:rPr>
-                      <m:t>y</m:t>
-                    </m:r>
+                    <m:sSub>
+                      <m:sSubPr>
+                        <m:ctrlPr>
+                          <w:rPr>
+                            <w:rFonts w:ascii="Cambria Math" w:hAnsi="Cambria Math" w:cs="Times New Roman"/>
+                            <w:i/>
+                            <w:lang w:val="vi-VN"/>
+                          </w:rPr>
+                        </m:ctrlPr>
+                      </m:sSubPr>
+                      <m:e>
+                        <m:r>
+                          <w:rPr>
+                            <w:rFonts w:ascii="Cambria Math" w:hAnsi="Cambria Math" w:cs="Times New Roman"/>
+                            <w:lang w:val="vi-VN"/>
+                          </w:rPr>
+                          <m:t>y</m:t>
+                        </m:r>
+                      </m:e>
+                      <m:sub>
+                        <m:r>
+                          <w:rPr>
+                            <w:rFonts w:ascii="Cambria Math" w:hAnsi="Cambria Math" w:cs="Times New Roman"/>
+                            <w:lang w:val="vi-VN"/>
+                          </w:rPr>
+                          <m:t>1</m:t>
+                        </m:r>
+                      </m:sub>
+                    </m:sSub>
                   </m:e>
-                  <m:sub>
-                    <m:r>
-                      <w:rPr>
-                        <w:rFonts w:ascii="Cambria Math" w:hAnsi="Cambria Math" w:cs="Times New Roman"/>
-                        <w:lang w:val="vi-VN"/>
-                      </w:rPr>
-                      <m:t>1</m:t>
-                    </m:r>
-                  </m:sub>
-                </m:sSub>
+                </m:acc>
               </m:e>
-            </m:acc>
+            </m:d>
           </m:e>
         </m:d>
         <m:r>
@@ -8248,8 +8245,6 @@
               <m:ctrlPr>
                 <w:rPr>
                   <w:rFonts w:ascii="Cambria Math" w:hAnsi="Cambria Math"/>
-                  <w:sz w:val="20"/>
-                  <w:szCs w:val="20"/>
                   <w:lang w:val="vi-VN"/>
                 </w:rPr>
               </m:ctrlPr>
@@ -8261,8 +8256,6 @@
                     <w:rPr>
                       <w:rFonts w:ascii="Cambria Math" w:hAnsi="Cambria Math" w:cs="Times New Roman"/>
                       <w:i/>
-                      <w:sz w:val="20"/>
-                      <w:szCs w:val="20"/>
                       <w:lang w:val="vi-VN"/>
                     </w:rPr>
                   </m:ctrlPr>
@@ -8274,8 +8267,6 @@
                         <w:rPr>
                           <w:rFonts w:ascii="Cambria Math" w:hAnsi="Cambria Math" w:cs="Times New Roman"/>
                           <w:i/>
-                          <w:sz w:val="20"/>
-                          <w:szCs w:val="20"/>
                           <w:lang w:val="vi-VN"/>
                         </w:rPr>
                       </m:ctrlPr>
@@ -8284,8 +8275,6 @@
                       <m:r>
                         <w:rPr>
                           <w:rFonts w:ascii="Cambria Math" w:hAnsi="Cambria Math" w:cs="Times New Roman"/>
-                          <w:sz w:val="20"/>
-                          <w:szCs w:val="20"/>
                           <w:lang w:val="vi-VN"/>
                         </w:rPr>
                         <m:t>y</m:t>
@@ -8295,8 +8284,6 @@
                       <m:r>
                         <w:rPr>
                           <w:rFonts w:ascii="Cambria Math" w:hAnsi="Cambria Math" w:cs="Times New Roman"/>
-                          <w:sz w:val="20"/>
-                          <w:szCs w:val="20"/>
                           <w:lang w:val="vi-VN"/>
                         </w:rPr>
                         <m:t>1</m:t>
@@ -8308,62 +8295,72 @@
               <m:r>
                 <w:rPr>
                   <w:rFonts w:ascii="Cambria Math" w:hAnsi="Cambria Math" w:cs="Times New Roman"/>
-                  <w:sz w:val="20"/>
-                  <w:szCs w:val="20"/>
                   <w:lang w:val="vi-VN"/>
                 </w:rPr>
-                <m:t xml:space="preserve">*(1- </m:t>
+                <m:t>*</m:t>
               </m:r>
-              <m:acc>
-                <m:accPr>
+              <m:d>
+                <m:dPr>
                   <m:ctrlPr>
                     <w:rPr>
                       <w:rFonts w:ascii="Cambria Math" w:hAnsi="Cambria Math" w:cs="Times New Roman"/>
                       <w:i/>
-                      <w:sz w:val="20"/>
-                      <w:szCs w:val="20"/>
                       <w:lang w:val="vi-VN"/>
                     </w:rPr>
                   </m:ctrlPr>
-                </m:accPr>
+                </m:dPr>
                 <m:e>
-                  <m:sSub>
-                    <m:sSubPr>
+                  <m:r>
+                    <w:rPr>
+                      <w:rFonts w:ascii="Cambria Math" w:hAnsi="Cambria Math" w:cs="Times New Roman"/>
+                      <w:lang w:val="vi-VN"/>
+                    </w:rPr>
+                    <m:t xml:space="preserve">1- </m:t>
+                  </m:r>
+                  <m:acc>
+                    <m:accPr>
                       <m:ctrlPr>
                         <w:rPr>
                           <w:rFonts w:ascii="Cambria Math" w:hAnsi="Cambria Math" w:cs="Times New Roman"/>
                           <w:i/>
-                          <w:sz w:val="20"/>
-                          <w:szCs w:val="20"/>
                           <w:lang w:val="vi-VN"/>
                         </w:rPr>
                       </m:ctrlPr>
-                    </m:sSubPr>
+                    </m:accPr>
                     <m:e>
-                      <m:r>
-                        <w:rPr>
-                          <w:rFonts w:ascii="Cambria Math" w:hAnsi="Cambria Math" w:cs="Times New Roman"/>
-                          <w:sz w:val="20"/>
-                          <w:szCs w:val="20"/>
-                          <w:lang w:val="vi-VN"/>
-                        </w:rPr>
-                        <m:t>y</m:t>
-                      </m:r>
+                      <m:sSub>
+                        <m:sSubPr>
+                          <m:ctrlPr>
+                            <w:rPr>
+                              <w:rFonts w:ascii="Cambria Math" w:hAnsi="Cambria Math" w:cs="Times New Roman"/>
+                              <w:i/>
+                              <w:lang w:val="vi-VN"/>
+                            </w:rPr>
+                          </m:ctrlPr>
+                        </m:sSubPr>
+                        <m:e>
+                          <m:r>
+                            <w:rPr>
+                              <w:rFonts w:ascii="Cambria Math" w:hAnsi="Cambria Math" w:cs="Times New Roman"/>
+                              <w:lang w:val="vi-VN"/>
+                            </w:rPr>
+                            <m:t>y</m:t>
+                          </m:r>
+                        </m:e>
+                        <m:sub>
+                          <m:r>
+                            <w:rPr>
+                              <w:rFonts w:ascii="Cambria Math" w:hAnsi="Cambria Math" w:cs="Times New Roman"/>
+                              <w:lang w:val="vi-VN"/>
+                            </w:rPr>
+                            <m:t>1</m:t>
+                          </m:r>
+                        </m:sub>
+                      </m:sSub>
                     </m:e>
-                    <m:sub>
-                      <m:r>
-                        <w:rPr>
-                          <w:rFonts w:ascii="Cambria Math" w:hAnsi="Cambria Math" w:cs="Times New Roman"/>
-                          <w:sz w:val="20"/>
-                          <w:szCs w:val="20"/>
-                          <w:lang w:val="vi-VN"/>
-                        </w:rPr>
-                        <m:t>1</m:t>
-                      </m:r>
-                    </m:sub>
-                  </m:sSub>
+                  </m:acc>
                 </m:e>
-              </m:acc>
+              </m:d>
             </m:e>
           </m:d>
           <m:r>
@@ -9547,8 +9544,6 @@
               <m:ctrlPr>
                 <w:rPr>
                   <w:rFonts w:ascii="Cambria Math" w:hAnsi="Cambria Math"/>
-                  <w:sz w:val="20"/>
-                  <w:szCs w:val="20"/>
                   <w:lang w:val="vi-VN"/>
                 </w:rPr>
               </m:ctrlPr>
@@ -9560,8 +9555,6 @@
                     <w:rPr>
                       <w:rFonts w:ascii="Cambria Math" w:hAnsi="Cambria Math" w:cs="Times New Roman"/>
                       <w:i/>
-                      <w:sz w:val="20"/>
-                      <w:szCs w:val="20"/>
                       <w:lang w:val="vi-VN"/>
                     </w:rPr>
                   </m:ctrlPr>
@@ -9573,8 +9566,6 @@
                         <w:rPr>
                           <w:rFonts w:ascii="Cambria Math" w:hAnsi="Cambria Math" w:cs="Times New Roman"/>
                           <w:i/>
-                          <w:sz w:val="20"/>
-                          <w:szCs w:val="20"/>
                           <w:lang w:val="vi-VN"/>
                         </w:rPr>
                       </m:ctrlPr>
@@ -9583,8 +9574,6 @@
                       <m:r>
                         <w:rPr>
                           <w:rFonts w:ascii="Cambria Math" w:hAnsi="Cambria Math" w:cs="Times New Roman"/>
-                          <w:sz w:val="20"/>
-                          <w:szCs w:val="20"/>
                           <w:lang w:val="vi-VN"/>
                         </w:rPr>
                         <m:t>y</m:t>
@@ -9594,8 +9583,6 @@
                       <m:r>
                         <w:rPr>
                           <w:rFonts w:ascii="Cambria Math" w:hAnsi="Cambria Math" w:cs="Times New Roman"/>
-                          <w:sz w:val="20"/>
-                          <w:szCs w:val="20"/>
                           <w:lang w:val="vi-VN"/>
                         </w:rPr>
                         <m:t>1</m:t>
@@ -9607,62 +9594,72 @@
               <m:r>
                 <w:rPr>
                   <w:rFonts w:ascii="Cambria Math" w:hAnsi="Cambria Math" w:cs="Times New Roman"/>
-                  <w:sz w:val="20"/>
-                  <w:szCs w:val="20"/>
                   <w:lang w:val="vi-VN"/>
                 </w:rPr>
-                <m:t xml:space="preserve">*(1- </m:t>
+                <m:t>*</m:t>
               </m:r>
-              <m:acc>
-                <m:accPr>
+              <m:d>
+                <m:dPr>
                   <m:ctrlPr>
                     <w:rPr>
                       <w:rFonts w:ascii="Cambria Math" w:hAnsi="Cambria Math" w:cs="Times New Roman"/>
                       <w:i/>
-                      <w:sz w:val="20"/>
-                      <w:szCs w:val="20"/>
                       <w:lang w:val="vi-VN"/>
                     </w:rPr>
                   </m:ctrlPr>
-                </m:accPr>
+                </m:dPr>
                 <m:e>
-                  <m:sSub>
-                    <m:sSubPr>
+                  <m:r>
+                    <w:rPr>
+                      <w:rFonts w:ascii="Cambria Math" w:hAnsi="Cambria Math" w:cs="Times New Roman"/>
+                      <w:lang w:val="vi-VN"/>
+                    </w:rPr>
+                    <m:t xml:space="preserve">1- </m:t>
+                  </m:r>
+                  <m:acc>
+                    <m:accPr>
                       <m:ctrlPr>
                         <w:rPr>
                           <w:rFonts w:ascii="Cambria Math" w:hAnsi="Cambria Math" w:cs="Times New Roman"/>
                           <w:i/>
-                          <w:sz w:val="20"/>
-                          <w:szCs w:val="20"/>
                           <w:lang w:val="vi-VN"/>
                         </w:rPr>
                       </m:ctrlPr>
-                    </m:sSubPr>
+                    </m:accPr>
                     <m:e>
-                      <m:r>
-                        <w:rPr>
-                          <w:rFonts w:ascii="Cambria Math" w:hAnsi="Cambria Math" w:cs="Times New Roman"/>
-                          <w:sz w:val="20"/>
-                          <w:szCs w:val="20"/>
-                          <w:lang w:val="vi-VN"/>
-                        </w:rPr>
-                        <m:t>y</m:t>
-                      </m:r>
+                      <m:sSub>
+                        <m:sSubPr>
+                          <m:ctrlPr>
+                            <w:rPr>
+                              <w:rFonts w:ascii="Cambria Math" w:hAnsi="Cambria Math" w:cs="Times New Roman"/>
+                              <w:i/>
+                              <w:lang w:val="vi-VN"/>
+                            </w:rPr>
+                          </m:ctrlPr>
+                        </m:sSubPr>
+                        <m:e>
+                          <m:r>
+                            <w:rPr>
+                              <w:rFonts w:ascii="Cambria Math" w:hAnsi="Cambria Math" w:cs="Times New Roman"/>
+                              <w:lang w:val="vi-VN"/>
+                            </w:rPr>
+                            <m:t>y</m:t>
+                          </m:r>
+                        </m:e>
+                        <m:sub>
+                          <m:r>
+                            <w:rPr>
+                              <w:rFonts w:ascii="Cambria Math" w:hAnsi="Cambria Math" w:cs="Times New Roman"/>
+                              <w:lang w:val="vi-VN"/>
+                            </w:rPr>
+                            <m:t>1</m:t>
+                          </m:r>
+                        </m:sub>
+                      </m:sSub>
                     </m:e>
-                    <m:sub>
-                      <m:r>
-                        <w:rPr>
-                          <w:rFonts w:ascii="Cambria Math" w:hAnsi="Cambria Math" w:cs="Times New Roman"/>
-                          <w:sz w:val="20"/>
-                          <w:szCs w:val="20"/>
-                          <w:lang w:val="vi-VN"/>
-                        </w:rPr>
-                        <m:t>1</m:t>
-                      </m:r>
-                    </m:sub>
-                  </m:sSub>
+                  </m:acc>
                 </m:e>
-              </m:acc>
+              </m:d>
             </m:e>
           </m:d>
           <m:r>
@@ -11092,10 +11089,10 @@
                 <w:rFonts w:ascii="Cambria Math" w:hAnsi="Cambria Math" w:cs="Times New Roman"/>
                 <w:lang w:val="vi-VN"/>
               </w:rPr>
-              <m:t xml:space="preserve">*(1- </m:t>
+              <m:t>*</m:t>
             </m:r>
-            <m:acc>
-              <m:accPr>
+            <m:d>
+              <m:dPr>
                 <m:ctrlPr>
                   <w:rPr>
                     <w:rFonts w:ascii="Cambria Math" w:hAnsi="Cambria Math" w:cs="Times New Roman"/>
@@ -11103,10 +11100,17 @@
                     <w:lang w:val="vi-VN"/>
                   </w:rPr>
                 </m:ctrlPr>
-              </m:accPr>
+              </m:dPr>
               <m:e>
-                <m:sSub>
-                  <m:sSubPr>
+                <m:r>
+                  <w:rPr>
+                    <w:rFonts w:ascii="Cambria Math" w:hAnsi="Cambria Math" w:cs="Times New Roman"/>
+                    <w:lang w:val="vi-VN"/>
+                  </w:rPr>
+                  <m:t xml:space="preserve">1- </m:t>
+                </m:r>
+                <m:acc>
+                  <m:accPr>
                     <m:ctrlPr>
                       <w:rPr>
                         <w:rFonts w:ascii="Cambria Math" w:hAnsi="Cambria Math" w:cs="Times New Roman"/>
@@ -11114,28 +11118,41 @@
                         <w:lang w:val="vi-VN"/>
                       </w:rPr>
                     </m:ctrlPr>
-                  </m:sSubPr>
+                  </m:accPr>
                   <m:e>
-                    <m:r>
-                      <w:rPr>
-                        <w:rFonts w:ascii="Cambria Math" w:hAnsi="Cambria Math" w:cs="Times New Roman"/>
-                        <w:lang w:val="vi-VN"/>
-                      </w:rPr>
-                      <m:t>y</m:t>
-                    </m:r>
+                    <m:sSub>
+                      <m:sSubPr>
+                        <m:ctrlPr>
+                          <w:rPr>
+                            <w:rFonts w:ascii="Cambria Math" w:hAnsi="Cambria Math" w:cs="Times New Roman"/>
+                            <w:i/>
+                            <w:lang w:val="vi-VN"/>
+                          </w:rPr>
+                        </m:ctrlPr>
+                      </m:sSubPr>
+                      <m:e>
+                        <m:r>
+                          <w:rPr>
+                            <w:rFonts w:ascii="Cambria Math" w:hAnsi="Cambria Math" w:cs="Times New Roman"/>
+                            <w:lang w:val="vi-VN"/>
+                          </w:rPr>
+                          <m:t>y</m:t>
+                        </m:r>
+                      </m:e>
+                      <m:sub>
+                        <m:r>
+                          <w:rPr>
+                            <w:rFonts w:ascii="Cambria Math" w:hAnsi="Cambria Math" w:cs="Times New Roman"/>
+                            <w:lang w:val="vi-VN"/>
+                          </w:rPr>
+                          <m:t>1</m:t>
+                        </m:r>
+                      </m:sub>
+                    </m:sSub>
                   </m:e>
-                  <m:sub>
-                    <m:r>
-                      <w:rPr>
-                        <w:rFonts w:ascii="Cambria Math" w:hAnsi="Cambria Math" w:cs="Times New Roman"/>
-                        <w:lang w:val="vi-VN"/>
-                      </w:rPr>
-                      <m:t>1</m:t>
-                    </m:r>
-                  </m:sub>
-                </m:sSub>
+                </m:acc>
               </m:e>
-            </m:acc>
+            </m:d>
           </m:e>
         </m:d>
         <m:r>
@@ -12816,10 +12833,10 @@
                 <w:rFonts w:ascii="Cambria Math" w:hAnsi="Cambria Math" w:cs="Times New Roman"/>
                 <w:lang w:val="vi-VN"/>
               </w:rPr>
-              <m:t xml:space="preserve">*(1- </m:t>
+              <m:t>*</m:t>
             </m:r>
-            <m:acc>
-              <m:accPr>
+            <m:d>
+              <m:dPr>
                 <m:ctrlPr>
                   <w:rPr>
                     <w:rFonts w:ascii="Cambria Math" w:hAnsi="Cambria Math" w:cs="Times New Roman"/>
@@ -12827,10 +12844,17 @@
                     <w:lang w:val="vi-VN"/>
                   </w:rPr>
                 </m:ctrlPr>
-              </m:accPr>
+              </m:dPr>
               <m:e>
-                <m:sSub>
-                  <m:sSubPr>
+                <m:r>
+                  <w:rPr>
+                    <w:rFonts w:ascii="Cambria Math" w:hAnsi="Cambria Math" w:cs="Times New Roman"/>
+                    <w:lang w:val="vi-VN"/>
+                  </w:rPr>
+                  <m:t xml:space="preserve">1- </m:t>
+                </m:r>
+                <m:acc>
+                  <m:accPr>
                     <m:ctrlPr>
                       <w:rPr>
                         <w:rFonts w:ascii="Cambria Math" w:hAnsi="Cambria Math" w:cs="Times New Roman"/>
@@ -12838,28 +12862,41 @@
                         <w:lang w:val="vi-VN"/>
                       </w:rPr>
                     </m:ctrlPr>
-                  </m:sSubPr>
+                  </m:accPr>
                   <m:e>
-                    <m:r>
-                      <w:rPr>
-                        <w:rFonts w:ascii="Cambria Math" w:hAnsi="Cambria Math" w:cs="Times New Roman"/>
-                        <w:lang w:val="vi-VN"/>
-                      </w:rPr>
-                      <m:t>y</m:t>
-                    </m:r>
+                    <m:sSub>
+                      <m:sSubPr>
+                        <m:ctrlPr>
+                          <w:rPr>
+                            <w:rFonts w:ascii="Cambria Math" w:hAnsi="Cambria Math" w:cs="Times New Roman"/>
+                            <w:i/>
+                            <w:lang w:val="vi-VN"/>
+                          </w:rPr>
+                        </m:ctrlPr>
+                      </m:sSubPr>
+                      <m:e>
+                        <m:r>
+                          <w:rPr>
+                            <w:rFonts w:ascii="Cambria Math" w:hAnsi="Cambria Math" w:cs="Times New Roman"/>
+                            <w:lang w:val="vi-VN"/>
+                          </w:rPr>
+                          <m:t>y</m:t>
+                        </m:r>
+                      </m:e>
+                      <m:sub>
+                        <m:r>
+                          <w:rPr>
+                            <w:rFonts w:ascii="Cambria Math" w:hAnsi="Cambria Math" w:cs="Times New Roman"/>
+                            <w:lang w:val="vi-VN"/>
+                          </w:rPr>
+                          <m:t>1</m:t>
+                        </m:r>
+                      </m:sub>
+                    </m:sSub>
                   </m:e>
-                  <m:sub>
-                    <m:r>
-                      <w:rPr>
-                        <w:rFonts w:ascii="Cambria Math" w:hAnsi="Cambria Math" w:cs="Times New Roman"/>
-                        <w:lang w:val="vi-VN"/>
-                      </w:rPr>
-                      <m:t>1</m:t>
-                    </m:r>
-                  </m:sub>
-                </m:sSub>
+                </m:acc>
               </m:e>
-            </m:acc>
+            </m:d>
           </m:e>
         </m:d>
         <m:r>
@@ -14543,10 +14580,10 @@
                   <w:rFonts w:ascii="Cambria Math" w:hAnsi="Cambria Math" w:cs="Times New Roman"/>
                   <w:lang w:val="vi-VN"/>
                 </w:rPr>
-                <m:t xml:space="preserve">*(1- </m:t>
+                <m:t>*</m:t>
               </m:r>
-              <m:acc>
-                <m:accPr>
+              <m:d>
+                <m:dPr>
                   <m:ctrlPr>
                     <w:rPr>
                       <w:rFonts w:ascii="Cambria Math" w:hAnsi="Cambria Math" w:cs="Times New Roman"/>
@@ -14554,10 +14591,17 @@
                       <w:lang w:val="vi-VN"/>
                     </w:rPr>
                   </m:ctrlPr>
-                </m:accPr>
+                </m:dPr>
                 <m:e>
-                  <m:sSub>
-                    <m:sSubPr>
+                  <m:r>
+                    <w:rPr>
+                      <w:rFonts w:ascii="Cambria Math" w:hAnsi="Cambria Math" w:cs="Times New Roman"/>
+                      <w:lang w:val="vi-VN"/>
+                    </w:rPr>
+                    <m:t xml:space="preserve">1- </m:t>
+                  </m:r>
+                  <m:acc>
+                    <m:accPr>
                       <m:ctrlPr>
                         <w:rPr>
                           <w:rFonts w:ascii="Cambria Math" w:hAnsi="Cambria Math" w:cs="Times New Roman"/>
@@ -14565,28 +14609,41 @@
                           <w:lang w:val="vi-VN"/>
                         </w:rPr>
                       </m:ctrlPr>
-                    </m:sSubPr>
+                    </m:accPr>
                     <m:e>
-                      <m:r>
-                        <w:rPr>
-                          <w:rFonts w:ascii="Cambria Math" w:hAnsi="Cambria Math" w:cs="Times New Roman"/>
-                          <w:lang w:val="vi-VN"/>
-                        </w:rPr>
-                        <m:t>y</m:t>
-                      </m:r>
+                      <m:sSub>
+                        <m:sSubPr>
+                          <m:ctrlPr>
+                            <w:rPr>
+                              <w:rFonts w:ascii="Cambria Math" w:hAnsi="Cambria Math" w:cs="Times New Roman"/>
+                              <w:i/>
+                              <w:lang w:val="vi-VN"/>
+                            </w:rPr>
+                          </m:ctrlPr>
+                        </m:sSubPr>
+                        <m:e>
+                          <m:r>
+                            <w:rPr>
+                              <w:rFonts w:ascii="Cambria Math" w:hAnsi="Cambria Math" w:cs="Times New Roman"/>
+                              <w:lang w:val="vi-VN"/>
+                            </w:rPr>
+                            <m:t>y</m:t>
+                          </m:r>
+                        </m:e>
+                        <m:sub>
+                          <m:r>
+                            <w:rPr>
+                              <w:rFonts w:ascii="Cambria Math" w:hAnsi="Cambria Math" w:cs="Times New Roman"/>
+                              <w:lang w:val="vi-VN"/>
+                            </w:rPr>
+                            <m:t>1</m:t>
+                          </m:r>
+                        </m:sub>
+                      </m:sSub>
                     </m:e>
-                    <m:sub>
-                      <m:r>
-                        <w:rPr>
-                          <w:rFonts w:ascii="Cambria Math" w:hAnsi="Cambria Math" w:cs="Times New Roman"/>
-                          <w:lang w:val="vi-VN"/>
-                        </w:rPr>
-                        <m:t>1</m:t>
-                      </m:r>
-                    </m:sub>
-                  </m:sSub>
+                  </m:acc>
                 </m:e>
-              </m:acc>
+              </m:d>
             </m:e>
           </m:d>
           <m:r>
@@ -16261,10 +16318,10 @@
                 <w:rFonts w:ascii="Cambria Math" w:hAnsi="Cambria Math" w:cs="Times New Roman"/>
                 <w:lang w:val="vi-VN"/>
               </w:rPr>
-              <m:t xml:space="preserve">*(1- </m:t>
+              <m:t>*</m:t>
             </m:r>
-            <m:acc>
-              <m:accPr>
+            <m:d>
+              <m:dPr>
                 <m:ctrlPr>
                   <w:rPr>
                     <w:rFonts w:ascii="Cambria Math" w:hAnsi="Cambria Math" w:cs="Times New Roman"/>
@@ -16272,10 +16329,17 @@
                     <w:lang w:val="vi-VN"/>
                   </w:rPr>
                 </m:ctrlPr>
-              </m:accPr>
+              </m:dPr>
               <m:e>
-                <m:sSub>
-                  <m:sSubPr>
+                <m:r>
+                  <w:rPr>
+                    <w:rFonts w:ascii="Cambria Math" w:hAnsi="Cambria Math" w:cs="Times New Roman"/>
+                    <w:lang w:val="vi-VN"/>
+                  </w:rPr>
+                  <m:t xml:space="preserve">1- </m:t>
+                </m:r>
+                <m:acc>
+                  <m:accPr>
                     <m:ctrlPr>
                       <w:rPr>
                         <w:rFonts w:ascii="Cambria Math" w:hAnsi="Cambria Math" w:cs="Times New Roman"/>
@@ -16283,28 +16347,41 @@
                         <w:lang w:val="vi-VN"/>
                       </w:rPr>
                     </m:ctrlPr>
-                  </m:sSubPr>
+                  </m:accPr>
                   <m:e>
-                    <m:r>
-                      <w:rPr>
-                        <w:rFonts w:ascii="Cambria Math" w:hAnsi="Cambria Math" w:cs="Times New Roman"/>
-                        <w:lang w:val="vi-VN"/>
-                      </w:rPr>
-                      <m:t>y</m:t>
-                    </m:r>
+                    <m:sSub>
+                      <m:sSubPr>
+                        <m:ctrlPr>
+                          <w:rPr>
+                            <w:rFonts w:ascii="Cambria Math" w:hAnsi="Cambria Math" w:cs="Times New Roman"/>
+                            <w:i/>
+                            <w:lang w:val="vi-VN"/>
+                          </w:rPr>
+                        </m:ctrlPr>
+                      </m:sSubPr>
+                      <m:e>
+                        <m:r>
+                          <w:rPr>
+                            <w:rFonts w:ascii="Cambria Math" w:hAnsi="Cambria Math" w:cs="Times New Roman"/>
+                            <w:lang w:val="vi-VN"/>
+                          </w:rPr>
+                          <m:t>y</m:t>
+                        </m:r>
+                      </m:e>
+                      <m:sub>
+                        <m:r>
+                          <w:rPr>
+                            <w:rFonts w:ascii="Cambria Math" w:hAnsi="Cambria Math" w:cs="Times New Roman"/>
+                            <w:lang w:val="vi-VN"/>
+                          </w:rPr>
+                          <m:t>1</m:t>
+                        </m:r>
+                      </m:sub>
+                    </m:sSub>
                   </m:e>
-                  <m:sub>
-                    <m:r>
-                      <w:rPr>
-                        <w:rFonts w:ascii="Cambria Math" w:hAnsi="Cambria Math" w:cs="Times New Roman"/>
-                        <w:lang w:val="vi-VN"/>
-                      </w:rPr>
-                      <m:t>1</m:t>
-                    </m:r>
-                  </m:sub>
-                </m:sSub>
+                </m:acc>
               </m:e>
-            </m:acc>
+            </m:d>
           </m:e>
         </m:d>
         <m:r>
@@ -17766,43 +17843,7 @@
               <w:rFonts w:ascii="Cambria Math" w:eastAsiaTheme="minorEastAsia" w:hAnsi="Cambria Math"/>
               <w:lang w:val="vi-VN"/>
             </w:rPr>
-            <m:t>- learnin</m:t>
-          </m:r>
-          <m:sSub>
-            <m:sSubPr>
-              <m:ctrlPr>
-                <w:rPr>
-                  <w:rFonts w:ascii="Cambria Math" w:eastAsiaTheme="minorEastAsia" w:hAnsi="Cambria Math"/>
-                  <w:i/>
-                  <w:lang w:val="vi-VN"/>
-                </w:rPr>
-              </m:ctrlPr>
-            </m:sSubPr>
-            <m:e>
-              <m:r>
-                <w:rPr>
-                  <w:rFonts w:ascii="Cambria Math" w:eastAsiaTheme="minorEastAsia" w:hAnsi="Cambria Math"/>
-                  <w:lang w:val="vi-VN"/>
-                </w:rPr>
-                <m:t>g</m:t>
-              </m:r>
-            </m:e>
-            <m:sub>
-              <m:r>
-                <w:rPr>
-                  <w:rFonts w:ascii="Cambria Math" w:eastAsiaTheme="minorEastAsia" w:hAnsi="Cambria Math"/>
-                  <w:lang w:val="vi-VN"/>
-                </w:rPr>
-                <m:t>rate</m:t>
-              </m:r>
-            </m:sub>
-          </m:sSub>
-          <m:r>
-            <w:rPr>
-              <w:rFonts w:ascii="Cambria Math" w:eastAsiaTheme="minorEastAsia" w:hAnsi="Cambria Math"/>
-              <w:lang w:val="vi-VN"/>
-            </w:rPr>
-            <m:t xml:space="preserve">* </m:t>
+            <m:t xml:space="preserve">- learning_rate* </m:t>
           </m:r>
           <m:f>
             <m:fPr>
@@ -18021,43 +18062,7 @@
               <w:rFonts w:ascii="Cambria Math" w:eastAsiaTheme="minorEastAsia" w:hAnsi="Cambria Math"/>
               <w:lang w:val="vi-VN"/>
             </w:rPr>
-            <m:t>- learnin</m:t>
-          </m:r>
-          <m:sSub>
-            <m:sSubPr>
-              <m:ctrlPr>
-                <w:rPr>
-                  <w:rFonts w:ascii="Cambria Math" w:eastAsiaTheme="minorEastAsia" w:hAnsi="Cambria Math"/>
-                  <w:i/>
-                  <w:lang w:val="vi-VN"/>
-                </w:rPr>
-              </m:ctrlPr>
-            </m:sSubPr>
-            <m:e>
-              <m:r>
-                <w:rPr>
-                  <w:rFonts w:ascii="Cambria Math" w:eastAsiaTheme="minorEastAsia" w:hAnsi="Cambria Math"/>
-                  <w:lang w:val="vi-VN"/>
-                </w:rPr>
-                <m:t>g</m:t>
-              </m:r>
-            </m:e>
-            <m:sub>
-              <m:r>
-                <w:rPr>
-                  <w:rFonts w:ascii="Cambria Math" w:eastAsiaTheme="minorEastAsia" w:hAnsi="Cambria Math"/>
-                  <w:lang w:val="vi-VN"/>
-                </w:rPr>
-                <m:t>rate</m:t>
-              </m:r>
-            </m:sub>
-          </m:sSub>
-          <m:r>
-            <w:rPr>
-              <w:rFonts w:ascii="Cambria Math" w:eastAsiaTheme="minorEastAsia" w:hAnsi="Cambria Math"/>
-              <w:lang w:val="vi-VN"/>
-            </w:rPr>
-            <m:t xml:space="preserve">* </m:t>
+            <m:t xml:space="preserve">- learning_rate* </m:t>
           </m:r>
           <m:f>
             <m:fPr>
@@ -18272,43 +18277,7 @@
             <w:rFonts w:ascii="Cambria Math" w:eastAsiaTheme="minorEastAsia" w:hAnsi="Cambria Math"/>
             <w:lang w:val="vi-VN"/>
           </w:rPr>
-          <m:t>- learnin</m:t>
-        </m:r>
-        <m:sSub>
-          <m:sSubPr>
-            <m:ctrlPr>
-              <w:rPr>
-                <w:rFonts w:ascii="Cambria Math" w:eastAsiaTheme="minorEastAsia" w:hAnsi="Cambria Math"/>
-                <w:i/>
-                <w:lang w:val="vi-VN"/>
-              </w:rPr>
-            </m:ctrlPr>
-          </m:sSubPr>
-          <m:e>
-            <m:r>
-              <w:rPr>
-                <w:rFonts w:ascii="Cambria Math" w:eastAsiaTheme="minorEastAsia" w:hAnsi="Cambria Math"/>
-                <w:lang w:val="vi-VN"/>
-              </w:rPr>
-              <m:t>g</m:t>
-            </m:r>
-          </m:e>
-          <m:sub>
-            <m:r>
-              <w:rPr>
-                <w:rFonts w:ascii="Cambria Math" w:eastAsiaTheme="minorEastAsia" w:hAnsi="Cambria Math"/>
-                <w:lang w:val="vi-VN"/>
-              </w:rPr>
-              <m:t>rate</m:t>
-            </m:r>
-          </m:sub>
-        </m:sSub>
-        <m:r>
-          <w:rPr>
-            <w:rFonts w:ascii="Cambria Math" w:eastAsiaTheme="minorEastAsia" w:hAnsi="Cambria Math"/>
-            <w:lang w:val="vi-VN"/>
-          </w:rPr>
-          <m:t xml:space="preserve">* </m:t>
+          <m:t xml:space="preserve">- learning_rate* </m:t>
         </m:r>
         <m:f>
           <m:fPr>
@@ -18533,43 +18502,7 @@
               <w:rFonts w:ascii="Cambria Math" w:eastAsiaTheme="minorEastAsia" w:hAnsi="Cambria Math"/>
               <w:lang w:val="vi-VN"/>
             </w:rPr>
-            <m:t>- learnin</m:t>
-          </m:r>
-          <m:sSub>
-            <m:sSubPr>
-              <m:ctrlPr>
-                <w:rPr>
-                  <w:rFonts w:ascii="Cambria Math" w:eastAsiaTheme="minorEastAsia" w:hAnsi="Cambria Math"/>
-                  <w:i/>
-                  <w:lang w:val="vi-VN"/>
-                </w:rPr>
-              </m:ctrlPr>
-            </m:sSubPr>
-            <m:e>
-              <m:r>
-                <w:rPr>
-                  <w:rFonts w:ascii="Cambria Math" w:eastAsiaTheme="minorEastAsia" w:hAnsi="Cambria Math"/>
-                  <w:lang w:val="vi-VN"/>
-                </w:rPr>
-                <m:t>g</m:t>
-              </m:r>
-            </m:e>
-            <m:sub>
-              <m:r>
-                <w:rPr>
-                  <w:rFonts w:ascii="Cambria Math" w:eastAsiaTheme="minorEastAsia" w:hAnsi="Cambria Math"/>
-                  <w:lang w:val="vi-VN"/>
-                </w:rPr>
-                <m:t>rate</m:t>
-              </m:r>
-            </m:sub>
-          </m:sSub>
-          <m:r>
-            <w:rPr>
-              <w:rFonts w:ascii="Cambria Math" w:eastAsiaTheme="minorEastAsia" w:hAnsi="Cambria Math"/>
-              <w:lang w:val="vi-VN"/>
-            </w:rPr>
-            <m:t xml:space="preserve">* </m:t>
+            <m:t xml:space="preserve">- learning_rate* </m:t>
           </m:r>
           <m:f>
             <m:fPr>
@@ -18789,43 +18722,7 @@
               <w:rFonts w:ascii="Cambria Math" w:eastAsiaTheme="minorEastAsia" w:hAnsi="Cambria Math"/>
               <w:lang w:val="vi-VN"/>
             </w:rPr>
-            <m:t>- learnin</m:t>
-          </m:r>
-          <m:sSub>
-            <m:sSubPr>
-              <m:ctrlPr>
-                <w:rPr>
-                  <w:rFonts w:ascii="Cambria Math" w:eastAsiaTheme="minorEastAsia" w:hAnsi="Cambria Math"/>
-                  <w:i/>
-                  <w:lang w:val="vi-VN"/>
-                </w:rPr>
-              </m:ctrlPr>
-            </m:sSubPr>
-            <m:e>
-              <m:r>
-                <w:rPr>
-                  <w:rFonts w:ascii="Cambria Math" w:eastAsiaTheme="minorEastAsia" w:hAnsi="Cambria Math"/>
-                  <w:lang w:val="vi-VN"/>
-                </w:rPr>
-                <m:t>g</m:t>
-              </m:r>
-            </m:e>
-            <m:sub>
-              <m:r>
-                <w:rPr>
-                  <w:rFonts w:ascii="Cambria Math" w:eastAsiaTheme="minorEastAsia" w:hAnsi="Cambria Math"/>
-                  <w:lang w:val="vi-VN"/>
-                </w:rPr>
-                <m:t>rate</m:t>
-              </m:r>
-            </m:sub>
-          </m:sSub>
-          <m:r>
-            <w:rPr>
-              <w:rFonts w:ascii="Cambria Math" w:eastAsiaTheme="minorEastAsia" w:hAnsi="Cambria Math"/>
-              <w:lang w:val="vi-VN"/>
-            </w:rPr>
-            <m:t xml:space="preserve">* </m:t>
+            <m:t xml:space="preserve">- learning_rate* </m:t>
           </m:r>
           <m:f>
             <m:fPr>
@@ -19041,43 +18938,7 @@
               <w:rFonts w:ascii="Cambria Math" w:eastAsiaTheme="minorEastAsia" w:hAnsi="Cambria Math"/>
               <w:lang w:val="vi-VN"/>
             </w:rPr>
-            <m:t>- learnin</m:t>
-          </m:r>
-          <m:sSub>
-            <m:sSubPr>
-              <m:ctrlPr>
-                <w:rPr>
-                  <w:rFonts w:ascii="Cambria Math" w:eastAsiaTheme="minorEastAsia" w:hAnsi="Cambria Math"/>
-                  <w:i/>
-                  <w:lang w:val="vi-VN"/>
-                </w:rPr>
-              </m:ctrlPr>
-            </m:sSubPr>
-            <m:e>
-              <m:r>
-                <w:rPr>
-                  <w:rFonts w:ascii="Cambria Math" w:eastAsiaTheme="minorEastAsia" w:hAnsi="Cambria Math"/>
-                  <w:lang w:val="vi-VN"/>
-                </w:rPr>
-                <m:t>g</m:t>
-              </m:r>
-            </m:e>
-            <m:sub>
-              <m:r>
-                <w:rPr>
-                  <w:rFonts w:ascii="Cambria Math" w:eastAsiaTheme="minorEastAsia" w:hAnsi="Cambria Math"/>
-                  <w:lang w:val="vi-VN"/>
-                </w:rPr>
-                <m:t>rate</m:t>
-              </m:r>
-            </m:sub>
-          </m:sSub>
-          <m:r>
-            <w:rPr>
-              <w:rFonts w:ascii="Cambria Math" w:eastAsiaTheme="minorEastAsia" w:hAnsi="Cambria Math"/>
-              <w:lang w:val="vi-VN"/>
-            </w:rPr>
-            <m:t xml:space="preserve">* </m:t>
+            <m:t xml:space="preserve">- learning_rate* </m:t>
           </m:r>
           <m:f>
             <m:fPr>
@@ -19278,43 +19139,7 @@
               <w:rFonts w:ascii="Cambria Math" w:eastAsiaTheme="minorEastAsia" w:hAnsi="Cambria Math"/>
               <w:lang w:val="vi-VN"/>
             </w:rPr>
-            <m:t>- learnin</m:t>
-          </m:r>
-          <m:sSub>
-            <m:sSubPr>
-              <m:ctrlPr>
-                <w:rPr>
-                  <w:rFonts w:ascii="Cambria Math" w:eastAsiaTheme="minorEastAsia" w:hAnsi="Cambria Math"/>
-                  <w:i/>
-                  <w:lang w:val="vi-VN"/>
-                </w:rPr>
-              </m:ctrlPr>
-            </m:sSubPr>
-            <m:e>
-              <m:r>
-                <w:rPr>
-                  <w:rFonts w:ascii="Cambria Math" w:eastAsiaTheme="minorEastAsia" w:hAnsi="Cambria Math"/>
-                  <w:lang w:val="vi-VN"/>
-                </w:rPr>
-                <m:t>g</m:t>
-              </m:r>
-            </m:e>
-            <m:sub>
-              <m:r>
-                <w:rPr>
-                  <w:rFonts w:ascii="Cambria Math" w:eastAsiaTheme="minorEastAsia" w:hAnsi="Cambria Math"/>
-                  <w:lang w:val="vi-VN"/>
-                </w:rPr>
-                <m:t>rate</m:t>
-              </m:r>
-            </m:sub>
-          </m:sSub>
-          <m:r>
-            <w:rPr>
-              <w:rFonts w:ascii="Cambria Math" w:eastAsiaTheme="minorEastAsia" w:hAnsi="Cambria Math"/>
-              <w:lang w:val="vi-VN"/>
-            </w:rPr>
-            <m:t xml:space="preserve">* </m:t>
+            <m:t xml:space="preserve">- learning_rate* </m:t>
           </m:r>
           <m:f>
             <m:fPr>

</xml_diff>